<commit_message>
UML and basic documentation
</commit_message>
<xml_diff>
--- a/Documentation.docx
+++ b/Documentation.docx
@@ -28,6 +28,87 @@
     </w:p>
     <w:p>
       <w:pPr>
+        <w:pStyle w:val="TextBody"/>
+        <w:bidi w:val="0"/>
+        <w:rPr/>
+      </w:pPr>
+      <w:r>
+        <w:rPr/>
+        <w:t xml:space="preserve">Az általunk választott téma egy webtárhely séma alapszintű funkcióinak leképezése adatbázis szemszögből. </w:t>
+      </w:r>
+    </w:p>
+    <w:p>
+      <w:pPr>
+        <w:pStyle w:val="TextBody"/>
+        <w:bidi w:val="0"/>
+        <w:rPr/>
+      </w:pPr>
+      <w:r>
+        <w:rPr/>
+        <w:t>Az adatbázisban tárolhatóak az egyes webtárhelyek és azoknak adatai. Vannak webtárhely típusból jövő beállítási adatok, amik mint csomag beállítások foghatóak fel, illetve vannak a webtárhely a felhasználói által specializált konfigurációs beállítások. Ezek a beállítások együtt alkotják, majd a webtárhely költségeit. A webtárhelyek létrehozásánál, ki lehet választani, hogy melyik szerver központba jöjjön létre a mi tárhelyünk.</w:t>
+      </w:r>
+    </w:p>
+    <w:p>
+      <w:pPr>
+        <w:pStyle w:val="TextBody"/>
+        <w:bidi w:val="0"/>
+        <w:rPr/>
+      </w:pPr>
+      <w:r>
+        <w:rPr/>
+        <w:t>A adatbázisban tárolva vannak a felhasználók és adataik, akik a webtárhely létrehozáson kívül, képesek saját domaint is csatolni fiókjukhoz.</w:t>
+      </w:r>
+    </w:p>
+    <w:p>
+      <w:pPr>
+        <w:pStyle w:val="TextBody"/>
+        <w:bidi w:val="0"/>
+        <w:rPr/>
+      </w:pPr>
+      <w:r>
+        <w:rPr/>
+        <w:t xml:space="preserve">A fizetési kötelezettségek is tárolva vannak. El van tárolva, hogy mikör jött létre, meéyikfeéhasználó számára, milyen összeggel és hogy milyen határidővel. Ehhez az adat halmazhot tartozik egy másik tábla, ami a felhasználók által végrehajtott tranzakciókat </w:t>
+      </w:r>
+      <w:r>
+        <w:rPr>
+          <w:rFonts w:eastAsia="Noto Serif CJK SC" w:cs="Droid Sans Devanagari"/>
+          <w:color w:val="auto"/>
+          <w:kern w:val="2"/>
+          <w:sz w:val="24"/>
+          <w:szCs w:val="24"/>
+          <w:lang w:val="hu-HU" w:eastAsia="zh-CN" w:bidi="hi-IN"/>
+        </w:rPr>
+        <w:t>hivatott tárolni</w:t>
+      </w:r>
+      <w:r>
+        <w:rPr/>
+        <w:t>.</w:t>
+      </w:r>
+    </w:p>
+    <w:p>
+      <w:pPr>
+        <w:pStyle w:val="TextBody"/>
+        <w:bidi w:val="0"/>
+        <w:rPr/>
+      </w:pPr>
+      <w:r>
+        <w:rPr/>
+        <w:t>Folyamatos statisztikát állítunk elő és tároljuk el, hogy a felhasználók visszajelzést kaphassanak a látogatottsági számokról és az új egyedi látogatásokról. Ezek az adatok, az egyes domain címekhez vannak csatolva.</w:t>
+      </w:r>
+    </w:p>
+    <w:p>
+      <w:pPr>
+        <w:pStyle w:val="TextBody"/>
+        <w:bidi w:val="0"/>
+        <w:rPr/>
+      </w:pPr>
+      <w:r>
+        <w:rPr/>
+        <w:t>Továbbá az adatbázis rendelkezik értesítésekkel, amik a felhasznélók figyelmét hivatottak felhívni. Például a havi statisztikáról, befizetési kötelezettségekről, kifezetett tranzakciókról, bérleti lejártakról és így tovább.</w:t>
+      </w:r>
+    </w:p>
+    <w:p>
+      <w:pPr>
         <w:pStyle w:val="Heading1"/>
         <w:bidi w:val="0"/>
         <w:rPr/>
@@ -39,6 +120,35 @@
     </w:p>
     <w:p>
       <w:pPr>
+        <w:pStyle w:val="TextBody"/>
+        <w:numPr>
+          <w:ilvl w:val="0"/>
+          <w:numId w:val="2"/>
+        </w:numPr>
+        <w:bidi w:val="0"/>
+        <w:rPr/>
+      </w:pPr>
+      <w:r>
+        <w:rPr/>
+        <w:t>Első</w:t>
+      </w:r>
+    </w:p>
+    <w:p>
+      <w:pPr>
+        <w:pStyle w:val="TextBody"/>
+        <w:numPr>
+          <w:ilvl w:val="0"/>
+          <w:numId w:val="2"/>
+        </w:numPr>
+        <w:bidi w:val="0"/>
+        <w:rPr/>
+      </w:pPr>
+      <w:r>
+        <w:rPr/>
+      </w:r>
+    </w:p>
+    <w:p>
+      <w:pPr>
         <w:pStyle w:val="Heading1"/>
         <w:bidi w:val="0"/>
         <w:rPr/>
@@ -50,6 +160,61 @@
     </w:p>
     <w:p>
       <w:pPr>
+        <w:pStyle w:val="TextBody"/>
+        <w:bidi w:val="0"/>
+        <w:rPr/>
+      </w:pPr>
+      <w:r>
+        <w:rPr/>
+        <w:drawing>
+          <wp:anchor behindDoc="0" distT="0" distB="0" distL="0" distR="0" simplePos="0" locked="0" layoutInCell="0" allowOverlap="1" relativeHeight="2">
+            <wp:simplePos x="0" y="0"/>
+            <wp:positionH relativeFrom="column">
+              <wp:align>center</wp:align>
+            </wp:positionH>
+            <wp:positionV relativeFrom="paragraph">
+              <wp:posOffset>635</wp:posOffset>
+            </wp:positionV>
+            <wp:extent cx="4711065" cy="6730365"/>
+            <wp:effectExtent l="0" t="0" r="0" b="0"/>
+            <wp:wrapSquare wrapText="largest"/>
+            <wp:docPr id="1" name="Image1" descr=""/>
+            <wp:cNvGraphicFramePr>
+              <a:graphicFrameLocks xmlns:a="http://schemas.openxmlformats.org/drawingml/2006/main" noChangeAspect="1"/>
+            </wp:cNvGraphicFramePr>
+            <a:graphic xmlns:a="http://schemas.openxmlformats.org/drawingml/2006/main">
+              <a:graphicData uri="http://schemas.openxmlformats.org/drawingml/2006/picture">
+                <pic:pic xmlns:pic="http://schemas.openxmlformats.org/drawingml/2006/picture">
+                  <pic:nvPicPr>
+                    <pic:cNvPr id="1" name="Image1" descr=""/>
+                    <pic:cNvPicPr>
+                      <a:picLocks noChangeAspect="1" noChangeArrowheads="1"/>
+                    </pic:cNvPicPr>
+                  </pic:nvPicPr>
+                  <pic:blipFill>
+                    <a:blip r:embed="rId2"/>
+                    <a:stretch>
+                      <a:fillRect/>
+                    </a:stretch>
+                  </pic:blipFill>
+                  <pic:spPr bwMode="auto">
+                    <a:xfrm>
+                      <a:off x="0" y="0"/>
+                      <a:ext cx="4711065" cy="6730365"/>
+                    </a:xfrm>
+                    <a:prstGeom prst="rect">
+                      <a:avLst/>
+                    </a:prstGeom>
+                  </pic:spPr>
+                </pic:pic>
+              </a:graphicData>
+            </a:graphic>
+          </wp:anchor>
+        </w:drawing>
+      </w:r>
+    </w:p>
+    <w:p>
+      <w:pPr>
         <w:pStyle w:val="Heading1"/>
         <w:bidi w:val="0"/>
         <w:rPr/>
@@ -116,19 +281,107 @@
       </w:r>
     </w:p>
     <w:sectPr>
+      <w:headerReference w:type="default" r:id="rId3"/>
+      <w:footerReference w:type="default" r:id="rId4"/>
       <w:type w:val="nextPage"/>
       <w:pgSz w:w="12240" w:h="15840"/>
-      <w:pgMar w:left="1134" w:right="1134" w:header="0" w:top="1134" w:footer="0" w:bottom="1134" w:gutter="0"/>
+      <w:pgMar w:left="1134" w:right="1134" w:header="1134" w:top="1693" w:footer="1134" w:bottom="1693" w:gutter="0"/>
       <w:pgNumType w:fmt="decimal"/>
       <w:formProt w:val="false"/>
       <w:textDirection w:val="lrTb"/>
+      <w:docGrid w:type="default" w:linePitch="100" w:charSpace="0"/>
     </w:sectPr>
   </w:body>
 </w:document>
 </file>
 
+<file path=word/footer1.xml><?xml version="1.0" encoding="utf-8"?>
+<w:ftr xmlns:o="urn:schemas-microsoft-com:office:office" xmlns:r="http://schemas.openxmlformats.org/officeDocument/2006/relationships" xmlns:v="urn:schemas-microsoft-com:vml" xmlns:w="http://schemas.openxmlformats.org/wordprocessingml/2006/main" xmlns:w10="urn:schemas-microsoft-com:office:word" xmlns:wp="http://schemas.openxmlformats.org/drawingml/2006/wordprocessingDrawing" xmlns:wps="http://schemas.microsoft.com/office/word/2010/wordprocessingShape" xmlns:wpg="http://schemas.microsoft.com/office/word/2010/wordprocessingGroup" xmlns:mc="http://schemas.openxmlformats.org/markup-compatibility/2006" xmlns:wp14="http://schemas.microsoft.com/office/word/2010/wordprocessingDrawing" xmlns:w14="http://schemas.microsoft.com/office/word/2010/wordml" mc:Ignorable="w14 wp14">
+  <w:p>
+    <w:pPr>
+      <w:pStyle w:val="Footer"/>
+      <w:rPr/>
+    </w:pPr>
+    <w:r>
+      <w:rPr/>
+      <w:tab/>
+    </w:r>
+    <w:r>
+      <w:rPr/>
+      <w:fldChar w:fldCharType="begin"/>
+    </w:r>
+    <w:r>
+      <w:rPr/>
+      <w:instrText> PAGE </w:instrText>
+    </w:r>
+    <w:r>
+      <w:rPr/>
+      <w:fldChar w:fldCharType="separate"/>
+    </w:r>
+    <w:r>
+      <w:rPr/>
+      <w:t>1</w:t>
+    </w:r>
+    <w:r>
+      <w:rPr/>
+      <w:fldChar w:fldCharType="end"/>
+    </w:r>
+    <w:r>
+      <w:rPr/>
+      <w:t>/</w:t>
+    </w:r>
+    <w:r>
+      <w:rPr/>
+      <w:fldChar w:fldCharType="begin"/>
+    </w:r>
+    <w:r>
+      <w:rPr/>
+      <w:instrText> NUMPAGES </w:instrText>
+    </w:r>
+    <w:r>
+      <w:rPr/>
+      <w:fldChar w:fldCharType="separate"/>
+    </w:r>
+    <w:r>
+      <w:rPr/>
+      <w:t>3</w:t>
+    </w:r>
+    <w:r>
+      <w:rPr/>
+      <w:fldChar w:fldCharType="end"/>
+    </w:r>
+  </w:p>
+</w:ftr>
+</file>
+
+<file path=word/header1.xml><?xml version="1.0" encoding="utf-8"?>
+<w:hdr xmlns:o="urn:schemas-microsoft-com:office:office" xmlns:r="http://schemas.openxmlformats.org/officeDocument/2006/relationships" xmlns:v="urn:schemas-microsoft-com:vml" xmlns:w="http://schemas.openxmlformats.org/wordprocessingml/2006/main" xmlns:w10="urn:schemas-microsoft-com:office:word" xmlns:wp="http://schemas.openxmlformats.org/drawingml/2006/wordprocessingDrawing" xmlns:wps="http://schemas.microsoft.com/office/word/2010/wordprocessingShape" xmlns:wpg="http://schemas.microsoft.com/office/word/2010/wordprocessingGroup" xmlns:mc="http://schemas.openxmlformats.org/markup-compatibility/2006" xmlns:wp14="http://schemas.microsoft.com/office/word/2010/wordprocessingDrawing" xmlns:w14="http://schemas.microsoft.com/office/word/2010/wordml" mc:Ignorable="w14 wp14">
+  <w:p>
+    <w:pPr>
+      <w:pStyle w:val="Header"/>
+      <w:rPr/>
+    </w:pPr>
+    <w:r>
+      <w:rPr/>
+      <w:t>B</w:t>
+    </w:r>
+    <w:r>
+      <w:rPr>
+        <w:sz w:val="22"/>
+        <w:szCs w:val="22"/>
+      </w:rPr>
+      <w:t>aranyai Bence Bendegúz, Karcag Tamás</w:t>
+      <w:tab/>
+      <w:t>GKNB_INTM010</w:t>
+      <w:tab/>
+      <w:t>2020/2021-02</w:t>
+    </w:r>
+  </w:p>
+</w:hdr>
+</file>
+
 <file path=word/numbering.xml><?xml version="1.0" encoding="utf-8"?>
-<w:numbering xmlns:w="http://schemas.openxmlformats.org/wordprocessingml/2006/main" xmlns:o="urn:schemas-microsoft-com:office:office" xmlns:r="http://schemas.openxmlformats.org/officeDocument/2006/relationships" xmlns:v="urn:schemas-microsoft-com:vml">
+<w:numbering xmlns:w="http://schemas.openxmlformats.org/wordprocessingml/2006/main" xmlns:o="urn:schemas-microsoft-com:office:office" xmlns:r="http://schemas.openxmlformats.org/officeDocument/2006/relationships" xmlns:v="urn:schemas-microsoft-com:vml" xmlns:mc="http://schemas.openxmlformats.org/markup-compatibility/2006" xmlns:w14="http://schemas.microsoft.com/office/word/2010/wordml" mc:Ignorable="w14">
   <w:abstractNum w:abstractNumId="1">
     <w:lvl w:ilvl="0">
       <w:start w:val="1"/>
@@ -250,8 +503,130 @@
       </w:pPr>
     </w:lvl>
   </w:abstractNum>
+  <w:abstractNum w:abstractNumId="2">
+    <w:lvl w:ilvl="0">
+      <w:start w:val="1"/>
+      <w:numFmt w:val="decimal"/>
+      <w:lvlText w:val="%1."/>
+      <w:lvlJc w:val="left"/>
+      <w:pPr>
+        <w:tabs>
+          <w:tab w:val="num" w:pos="397"/>
+        </w:tabs>
+        <w:ind w:left="754" w:hanging="397"/>
+      </w:pPr>
+      <w:rPr/>
+    </w:lvl>
+    <w:lvl w:ilvl="1">
+      <w:start w:val="1"/>
+      <w:numFmt w:val="decimal"/>
+      <w:lvlText w:val="%2."/>
+      <w:lvlJc w:val="left"/>
+      <w:pPr>
+        <w:tabs>
+          <w:tab w:val="num" w:pos="794"/>
+        </w:tabs>
+        <w:ind w:left="1151" w:hanging="397"/>
+      </w:pPr>
+      <w:rPr/>
+    </w:lvl>
+    <w:lvl w:ilvl="2">
+      <w:start w:val="1"/>
+      <w:numFmt w:val="decimal"/>
+      <w:lvlText w:val="%3."/>
+      <w:lvlJc w:val="left"/>
+      <w:pPr>
+        <w:tabs>
+          <w:tab w:val="num" w:pos="1191"/>
+        </w:tabs>
+        <w:ind w:left="1548" w:hanging="397"/>
+      </w:pPr>
+      <w:rPr/>
+    </w:lvl>
+    <w:lvl w:ilvl="3">
+      <w:start w:val="1"/>
+      <w:numFmt w:val="decimal"/>
+      <w:lvlText w:val="%4."/>
+      <w:lvlJc w:val="left"/>
+      <w:pPr>
+        <w:tabs>
+          <w:tab w:val="num" w:pos="1588"/>
+        </w:tabs>
+        <w:ind w:left="1945" w:hanging="397"/>
+      </w:pPr>
+      <w:rPr/>
+    </w:lvl>
+    <w:lvl w:ilvl="4">
+      <w:start w:val="1"/>
+      <w:numFmt w:val="decimal"/>
+      <w:lvlText w:val="%5."/>
+      <w:lvlJc w:val="left"/>
+      <w:pPr>
+        <w:tabs>
+          <w:tab w:val="num" w:pos="1985"/>
+        </w:tabs>
+        <w:ind w:left="2342" w:hanging="397"/>
+      </w:pPr>
+      <w:rPr/>
+    </w:lvl>
+    <w:lvl w:ilvl="5">
+      <w:start w:val="1"/>
+      <w:numFmt w:val="decimal"/>
+      <w:lvlText w:val="%6."/>
+      <w:lvlJc w:val="left"/>
+      <w:pPr>
+        <w:tabs>
+          <w:tab w:val="num" w:pos="2381"/>
+        </w:tabs>
+        <w:ind w:left="2738" w:hanging="397"/>
+      </w:pPr>
+      <w:rPr/>
+    </w:lvl>
+    <w:lvl w:ilvl="6">
+      <w:start w:val="1"/>
+      <w:numFmt w:val="decimal"/>
+      <w:lvlText w:val="%7."/>
+      <w:lvlJc w:val="left"/>
+      <w:pPr>
+        <w:tabs>
+          <w:tab w:val="num" w:pos="2778"/>
+        </w:tabs>
+        <w:ind w:left="3135" w:hanging="397"/>
+      </w:pPr>
+      <w:rPr/>
+    </w:lvl>
+    <w:lvl w:ilvl="7">
+      <w:start w:val="1"/>
+      <w:numFmt w:val="decimal"/>
+      <w:lvlText w:val="%8."/>
+      <w:lvlJc w:val="left"/>
+      <w:pPr>
+        <w:tabs>
+          <w:tab w:val="num" w:pos="3175"/>
+        </w:tabs>
+        <w:ind w:left="3532" w:hanging="397"/>
+      </w:pPr>
+      <w:rPr/>
+    </w:lvl>
+    <w:lvl w:ilvl="8">
+      <w:start w:val="1"/>
+      <w:numFmt w:val="decimal"/>
+      <w:lvlText w:val="%9."/>
+      <w:lvlJc w:val="left"/>
+      <w:pPr>
+        <w:tabs>
+          <w:tab w:val="num" w:pos="3572"/>
+        </w:tabs>
+        <w:ind w:left="3929" w:hanging="397"/>
+      </w:pPr>
+      <w:rPr/>
+    </w:lvl>
+  </w:abstractNum>
   <w:num w:numId="1">
     <w:abstractNumId w:val="1"/>
+  </w:num>
+  <w:num w:numId="2">
+    <w:abstractNumId w:val="2"/>
   </w:num>
 </w:numbering>
 </file>
@@ -270,7 +645,6 @@
     </w:rPrDefault>
     <w:pPrDefault>
       <w:pPr>
-        <w:widowControl/>
         <w:suppressAutoHyphens w:val="true"/>
       </w:pPr>
     </w:pPrDefault>
@@ -281,7 +655,9 @@
     <w:qFormat/>
     <w:pPr>
       <w:widowControl/>
+      <w:suppressAutoHyphens w:val="true"/>
       <w:bidi w:val="0"/>
+      <w:spacing w:before="0" w:after="0"/>
       <w:jc w:val="both"/>
     </w:pPr>
     <w:rPr>
@@ -334,6 +710,11 @@
       <w:szCs w:val="32"/>
     </w:rPr>
   </w:style>
+  <w:style w:type="character" w:styleId="NumberingSymbols">
+    <w:name w:val="Numbering Symbols"/>
+    <w:qFormat/>
+    <w:rPr/>
+  </w:style>
   <w:style w:type="paragraph" w:styleId="Heading">
     <w:name w:val="Heading"/>
     <w:basedOn w:val="Normal"/>
@@ -412,5 +793,39 @@
       <w:lang w:val="en-US"/>
     </w:rPr>
   </w:style>
+  <w:style w:type="paragraph" w:styleId="HeaderandFooter">
+    <w:name w:val="Header and Footer"/>
+    <w:basedOn w:val="Normal"/>
+    <w:qFormat/>
+    <w:pPr>
+      <w:suppressLineNumbers/>
+      <w:tabs>
+        <w:tab w:val="clear" w:pos="709"/>
+        <w:tab w:val="center" w:pos="4986" w:leader="none"/>
+        <w:tab w:val="right" w:pos="9972" w:leader="none"/>
+      </w:tabs>
+    </w:pPr>
+    <w:rPr/>
+  </w:style>
+  <w:style w:type="paragraph" w:styleId="Header">
+    <w:name w:val="Header"/>
+    <w:basedOn w:val="HeaderandFooter"/>
+    <w:pPr>
+      <w:suppressLineNumbers/>
+    </w:pPr>
+    <w:rPr/>
+  </w:style>
+  <w:style w:type="paragraph" w:styleId="Footer">
+    <w:name w:val="Footer"/>
+    <w:basedOn w:val="HeaderandFooter"/>
+    <w:pPr>
+      <w:suppressLineNumbers/>
+    </w:pPr>
+    <w:rPr/>
+  </w:style>
+  <w:style w:type="numbering" w:styleId="Numbering123">
+    <w:name w:val="Numbering 123"/>
+    <w:qFormat/>
+  </w:style>
 </w:styles>
 </file>
</xml_diff>